<commit_message>
Modificaciones Finales del sitio Web (agregado de documentos adicionales)
</commit_message>
<xml_diff>
--- a/Cambios Implementados para el SEO del sitio Web.docx
+++ b/Cambios Implementados para el SEO del sitio Web.docx
@@ -71,19 +71,11 @@
           <w:lang w:val="es-MX"/>
         </w:rPr>
       </w:pPr>
-      <w:proofErr w:type="spellStart"/>
       <w:r>
         <w:rPr>
           <w:lang w:val="es-MX"/>
         </w:rPr>
-        <w:t>Revision</w:t>
-      </w:r>
-      <w:proofErr w:type="spellEnd"/>
-      <w:r>
-        <w:rPr>
-          <w:lang w:val="es-MX"/>
-        </w:rPr>
-        <w:t xml:space="preserve"> de texto para que resulte correcto gramaticalmente</w:t>
+        <w:t>Revision de texto para que resulte correcto gramaticalmente</w:t>
       </w:r>
     </w:p>
     <w:p>
@@ -101,21 +93,25 @@
         <w:rPr>
           <w:lang w:val="es-MX"/>
         </w:rPr>
-        <w:t xml:space="preserve">Redireccionamiento entre </w:t>
+        <w:t>Redireccionamiento entre paginas del sitio web</w:t>
       </w:r>
-      <w:proofErr w:type="spellStart"/>
+    </w:p>
+    <w:p>
+      <w:pPr>
+        <w:pStyle w:val="Prrafodelista"/>
+        <w:numPr>
+          <w:ilvl w:val="0"/>
+          <w:numId w:val="1"/>
+        </w:numPr>
+        <w:rPr>
+          <w:lang w:val="es-MX"/>
+        </w:rPr>
+      </w:pPr>
       <w:r>
         <w:rPr>
           <w:lang w:val="es-MX"/>
         </w:rPr>
-        <w:t>paginas</w:t>
-      </w:r>
-      <w:proofErr w:type="spellEnd"/>
-      <w:r>
-        <w:rPr>
-          <w:lang w:val="es-MX"/>
-        </w:rPr>
-        <w:t xml:space="preserve"> del sitio web</w:t>
+        <w:t>Agregado de Palabras Clave al sitio Web</w:t>
       </w:r>
     </w:p>
     <w:sectPr>

</xml_diff>